<commit_message>
Add compiled Report (PDF & Docx)
</commit_message>
<xml_diff>
--- a/Laporan UAS Machine Learning.docx
+++ b/Laporan UAS Machine Learning.docx
@@ -2413,6 +2413,7 @@
       <w:r>
         <w:rPr>
           <w:rFonts w:ascii="Times New Roman" w:hAnsi="Times New Roman" w:cs="Times New Roman"/>
+          <w:noProof/>
         </w:rPr>
         <w:drawing>
           <wp:anchor distT="0" distB="0" distL="114300" distR="114300" simplePos="0" relativeHeight="251660288" behindDoc="1" locked="0" layoutInCell="1" allowOverlap="1" wp14:anchorId="090D02F9" wp14:editId="3E9796BF">
@@ -2542,6 +2543,7 @@
       <w:r>
         <w:rPr>
           <w:rFonts w:ascii="Times New Roman" w:hAnsi="Times New Roman" w:cs="Times New Roman"/>
+          <w:noProof/>
         </w:rPr>
         <w:lastRenderedPageBreak/>
         <w:drawing>
@@ -2857,6 +2859,9 @@
         </w:rPr>
       </w:pPr>
       <w:r>
+        <w:rPr>
+          <w:noProof/>
+        </w:rPr>
         <w:lastRenderedPageBreak/>
         <w:drawing>
           <wp:anchor distT="0" distB="0" distL="114300" distR="114300" simplePos="0" relativeHeight="251662336" behindDoc="1" locked="0" layoutInCell="1" allowOverlap="1" wp14:anchorId="6B7DD512" wp14:editId="274F3828">
@@ -3102,6 +3107,7 @@
       <w:r>
         <w:rPr>
           <w:rFonts w:ascii="Times New Roman" w:hAnsi="Times New Roman" w:cs="Times New Roman"/>
+          <w:noProof/>
         </w:rPr>
         <w:drawing>
           <wp:inline distT="0" distB="0" distL="0" distR="0" wp14:anchorId="6DE2A7C6" wp14:editId="31FE1742">
@@ -3851,6 +3857,9 @@
     </w:p>
     <w:p>
       <w:r>
+        <w:rPr>
+          <w:noProof/>
+        </w:rPr>
         <w:drawing>
           <wp:inline distT="0" distB="0" distL="0" distR="0" wp14:anchorId="33967E5E" wp14:editId="2F7AA79A">
             <wp:extent cx="5506218" cy="1505160"/>
@@ -3907,6 +3916,9 @@
     </w:p>
     <w:p>
       <w:r>
+        <w:rPr>
+          <w:noProof/>
+        </w:rPr>
         <w:drawing>
           <wp:inline distT="0" distB="0" distL="0" distR="0" wp14:anchorId="03265BEB" wp14:editId="71A0F486">
             <wp:extent cx="5096586" cy="1943371"/>
@@ -3960,6 +3972,9 @@
     </w:p>
     <w:p>
       <w:r>
+        <w:rPr>
+          <w:noProof/>
+        </w:rPr>
         <w:drawing>
           <wp:inline distT="0" distB="0" distL="0" distR="0" wp14:anchorId="420363F4" wp14:editId="3DF737C5">
             <wp:extent cx="5253487" cy="2023750"/>
@@ -4012,6 +4027,9 @@
     </w:p>
     <w:p>
       <w:r>
+        <w:rPr>
+          <w:noProof/>
+        </w:rPr>
         <w:drawing>
           <wp:inline distT="0" distB="0" distL="0" distR="0" wp14:anchorId="502DE77D" wp14:editId="4E5E7C0A">
             <wp:extent cx="5731510" cy="2534920"/>
@@ -4068,6 +4086,9 @@
     </w:p>
     <w:p>
       <w:r>
+        <w:rPr>
+          <w:noProof/>
+        </w:rPr>
         <w:drawing>
           <wp:inline distT="0" distB="0" distL="0" distR="0" wp14:anchorId="667F2A3F" wp14:editId="570C0D0F">
             <wp:extent cx="5731510" cy="1691640"/>
@@ -4130,7 +4151,36 @@
         <w:t>Link Repository</w:t>
       </w:r>
     </w:p>
-    <w:p/>
+    <w:p>
+      <w:pPr>
+        <w:rPr>
+          <w:rFonts w:ascii="Times New Roman" w:hAnsi="Times New Roman" w:cs="Times New Roman"/>
+        </w:rPr>
+      </w:pPr>
+      <w:hyperlink r:id="rId16" w:history="1">
+        <w:r>
+          <w:rPr>
+            <w:rStyle w:val="Hyperlink"/>
+            <w:rFonts w:ascii="Times New Roman" w:hAnsi="Times New Roman" w:cs="Times New Roman"/>
+          </w:rPr>
+          <w:t>https://github.com/opikbtk/UAS_Machine_Learning_Titanic.git</w:t>
+        </w:r>
+      </w:hyperlink>
+    </w:p>
+    <w:p>
+      <w:pPr>
+        <w:rPr>
+          <w:rFonts w:ascii="Times New Roman" w:hAnsi="Times New Roman" w:cs="Times New Roman"/>
+        </w:rPr>
+      </w:pPr>
+    </w:p>
+    <w:p>
+      <w:pPr>
+        <w:rPr>
+          <w:rFonts w:ascii="Times New Roman" w:hAnsi="Times New Roman" w:cs="Times New Roman"/>
+        </w:rPr>
+      </w:pPr>
+    </w:p>
     <w:sectPr>
       <w:pgSz w:w="11906" w:h="16838"/>
       <w:pgMar w:top="1440" w:right="1440" w:bottom="1440" w:left="1440" w:header="708" w:footer="708" w:gutter="0"/>
@@ -7958,6 +8008,7 @@
   <w:style w:type="character" w:default="1" w:styleId="DefaultParagraphFont">
     <w:name w:val="Default Paragraph Font"/>
     <w:uiPriority w:val="1"/>
+    <w:semiHidden/>
     <w:unhideWhenUsed/>
   </w:style>
   <w:style w:type="table" w:default="1" w:styleId="TableNormal">
@@ -8298,6 +8349,29 @@
       <w:spacing w:after="0" w:line="240" w:lineRule="auto"/>
     </w:pPr>
   </w:style>
+  <w:style w:type="character" w:styleId="Hyperlink">
+    <w:name w:val="Hyperlink"/>
+    <w:basedOn w:val="DefaultParagraphFont"/>
+    <w:uiPriority w:val="99"/>
+    <w:unhideWhenUsed/>
+    <w:rsid w:val="003D389E"/>
+    <w:rPr>
+      <w:color w:val="467886" w:themeColor="hyperlink"/>
+      <w:u w:val="single"/>
+    </w:rPr>
+  </w:style>
+  <w:style w:type="character" w:styleId="UnresolvedMention">
+    <w:name w:val="Unresolved Mention"/>
+    <w:basedOn w:val="DefaultParagraphFont"/>
+    <w:uiPriority w:val="99"/>
+    <w:semiHidden/>
+    <w:unhideWhenUsed/>
+    <w:rsid w:val="003D389E"/>
+    <w:rPr>
+      <w:color w:val="605E5C"/>
+      <w:shd w:val="clear" w:color="auto" w:fill="E1DFDD"/>
+    </w:rPr>
+  </w:style>
 </w:styles>
 </file>
 

</xml_diff>